<commit_message>
Reparto del guion del video
</commit_message>
<xml_diff>
--- a/Documentos Proyecto/Video de presentacion/Guion video de presentacion corregido.docx
+++ b/Documentos Proyecto/Video de presentacion/Guion video de presentacion corregido.docx
@@ -1,6 +1,6 @@
 
 <file path=word/document.xml><?xml version="1.0" encoding="utf-8"?>
-<w:document xmlns:wpc="http://schemas.microsoft.com/office/word/2010/wordprocessingCanvas" xmlns:cx="http://schemas.microsoft.com/office/drawing/2014/chartex" xmlns:mc="http://schemas.openxmlformats.org/markup-compatibility/2006" xmlns:o="urn:schemas-microsoft-com:office:office" xmlns:r="http://schemas.openxmlformats.org/officeDocument/2006/relationships" xmlns:m="http://schemas.openxmlformats.org/officeDocument/2006/math" xmlns:v="urn:schemas-microsoft-com:vml" xmlns:wp14="http://schemas.microsoft.com/office/word/2010/wordprocessingDrawing" xmlns:wp="http://schemas.openxmlformats.org/drawingml/2006/wordprocessingDrawing" xmlns:w10="urn:schemas-microsoft-com:office:word" xmlns:w="http://schemas.openxmlformats.org/wordprocessingml/2006/main" xmlns:w14="http://schemas.microsoft.com/office/word/2010/wordml" xmlns:w15="http://schemas.microsoft.com/office/word/2012/wordml" xmlns:w16se="http://schemas.microsoft.com/office/word/2015/wordml/symex" xmlns:wpg="http://schemas.microsoft.com/office/word/2010/wordprocessingGroup" xmlns:wpi="http://schemas.microsoft.com/office/word/2010/wordprocessingInk" xmlns:wne="http://schemas.microsoft.com/office/word/2006/wordml" xmlns:wps="http://schemas.microsoft.com/office/word/2010/wordprocessingShape" mc:Ignorable="w14 w15 w16se wp14">
+<w:document xmlns:wpc="http://schemas.microsoft.com/office/word/2010/wordprocessingCanvas" xmlns:cx="http://schemas.microsoft.com/office/drawing/2014/chartex" xmlns:cx1="http://schemas.microsoft.com/office/drawing/2015/9/8/chartex" xmlns:cx2="http://schemas.microsoft.com/office/drawing/2015/10/21/chartex" xmlns:cx3="http://schemas.microsoft.com/office/drawing/2016/5/9/chartex" xmlns:cx4="http://schemas.microsoft.com/office/drawing/2016/5/10/chartex" xmlns:cx5="http://schemas.microsoft.com/office/drawing/2016/5/11/chartex" xmlns:cx6="http://schemas.microsoft.com/office/drawing/2016/5/12/chartex" xmlns:cx7="http://schemas.microsoft.com/office/drawing/2016/5/13/chartex" xmlns:cx8="http://schemas.microsoft.com/office/drawing/2016/5/14/chartex" xmlns:mc="http://schemas.openxmlformats.org/markup-compatibility/2006" xmlns:aink="http://schemas.microsoft.com/office/drawing/2016/ink" xmlns:am3d="http://schemas.microsoft.com/office/drawing/2017/model3d" xmlns:o="urn:schemas-microsoft-com:office:office" xmlns:oel="http://schemas.microsoft.com/office/2019/extlst" xmlns:r="http://schemas.openxmlformats.org/officeDocument/2006/relationships" xmlns:m="http://schemas.openxmlformats.org/officeDocument/2006/math" xmlns:v="urn:schemas-microsoft-com:vml" xmlns:wp14="http://schemas.microsoft.com/office/word/2010/wordprocessingDrawing" xmlns:wp="http://schemas.openxmlformats.org/drawingml/2006/wordprocessingDrawing" xmlns:w10="urn:schemas-microsoft-com:office:word" xmlns:w="http://schemas.openxmlformats.org/wordprocessingml/2006/main" xmlns:w14="http://schemas.microsoft.com/office/word/2010/wordml" xmlns:w15="http://schemas.microsoft.com/office/word/2012/wordml" xmlns:w16cex="http://schemas.microsoft.com/office/word/2018/wordml/cex" xmlns:w16cid="http://schemas.microsoft.com/office/word/2016/wordml/cid" xmlns:w16="http://schemas.microsoft.com/office/word/2018/wordml" xmlns:w16du="http://schemas.microsoft.com/office/word/2023/wordml/word16du" xmlns:w16sdtdh="http://schemas.microsoft.com/office/word/2020/wordml/sdtdatahash" xmlns:w16sdtfl="http://schemas.microsoft.com/office/word/2024/wordml/sdtformatlock" xmlns:w16se="http://schemas.microsoft.com/office/word/2015/wordml/symex" xmlns:wpg="http://schemas.microsoft.com/office/word/2010/wordprocessingGroup" xmlns:wpi="http://schemas.microsoft.com/office/word/2010/wordprocessingInk" xmlns:wne="http://schemas.microsoft.com/office/word/2006/wordml" xmlns:wps="http://schemas.microsoft.com/office/word/2010/wordprocessingShape" mc:Ignorable="w14 w15 w16se w16cid w16 w16cex w16sdtdh w16sdtfl w16du wp14">
   <w:body>
     <w:p>
       <w:pPr>
@@ -22,14 +22,16 @@
     </w:p>
     <w:p>
       <w:pPr>
-        <w:rPr>
-          <w:sz w:val="24"/>
-          <w:lang w:val="es-MX"/>
-        </w:rPr>
-      </w:pPr>
-      <w:r>
-        <w:rPr>
-          <w:sz w:val="24"/>
+        <w:shd w:val="clear" w:color="auto" w:fill="767171" w:themeFill="background2" w:themeFillShade="80"/>
+        <w:rPr>
+          <w:sz w:val="24"/>
+          <w:lang w:val="es-MX"/>
+        </w:rPr>
+      </w:pPr>
+      <w:r>
+        <w:rPr>
+          <w:sz w:val="24"/>
+          <w:shd w:val="clear" w:color="auto" w:fill="D0CECE" w:themeFill="background2" w:themeFillShade="E6"/>
           <w:lang w:val="es-MX"/>
         </w:rPr>
         <w:t xml:space="preserve">Nosotros somos Pleper, un proyecto </w:t>
@@ -37,6 +39,7 @@
       <w:r>
         <w:rPr>
           <w:sz w:val="24"/>
+          <w:shd w:val="clear" w:color="auto" w:fill="D0CECE" w:themeFill="background2" w:themeFillShade="E6"/>
           <w:lang w:val="es-MX"/>
         </w:rPr>
         <w:t>h</w:t>
@@ -44,6 +47,7 @@
       <w:r>
         <w:rPr>
           <w:sz w:val="24"/>
+          <w:shd w:val="clear" w:color="auto" w:fill="D0CECE" w:themeFill="background2" w:themeFillShade="E6"/>
           <w:lang w:val="es-MX"/>
         </w:rPr>
         <w:t xml:space="preserve">echo por alumnos de séptimo año de la escuela de educación secundaria número 7 “IMPA”, de la especialidad </w:t>
@@ -51,9 +55,17 @@
       <w:r>
         <w:rPr>
           <w:sz w:val="24"/>
-          <w:lang w:val="es-MX"/>
-        </w:rPr>
-        <w:t xml:space="preserve">aviónica. </w:t>
+          <w:shd w:val="clear" w:color="auto" w:fill="D0CECE" w:themeFill="background2" w:themeFillShade="E6"/>
+          <w:lang w:val="es-MX"/>
+        </w:rPr>
+        <w:t>aviónica.</w:t>
+      </w:r>
+      <w:r>
+        <w:rPr>
+          <w:sz w:val="24"/>
+          <w:lang w:val="es-MX"/>
+        </w:rPr>
+        <w:t xml:space="preserve"> </w:t>
       </w:r>
       <w:r>
         <w:rPr>
@@ -128,6 +140,7 @@
     </w:p>
     <w:p>
       <w:pPr>
+        <w:shd w:val="clear" w:color="auto" w:fill="A8D08D" w:themeFill="accent6" w:themeFillTint="99"/>
         <w:jc w:val="center"/>
         <w:rPr>
           <w:b/>
@@ -154,30 +167,23 @@
     </w:p>
     <w:p>
       <w:pPr>
-        <w:rPr>
-          <w:sz w:val="24"/>
-          <w:lang w:val="es-MX"/>
-        </w:rPr>
-      </w:pPr>
-      <w:r>
-        <w:rPr>
-          <w:sz w:val="24"/>
-          <w:lang w:val="es-MX"/>
-        </w:rPr>
-        <w:t>Los carteles de salida de emergencias deben estar colocados en cada salida de forma obligatoria colocadas a simple vistas para ser reconocidas rápidamente para reducir lo máximo posible cualquier riesgo, por lo que en lugares sin luz natural como las estaciones de subte deben tener un sistema de iluminación autónomo que las mantenga e</w:t>
-      </w:r>
-      <w:bookmarkStart w:id="0" w:name="_GoBack"/>
-      <w:bookmarkEnd w:id="0"/>
-      <w:r>
-        <w:rPr>
-          <w:sz w:val="24"/>
-          <w:lang w:val="es-MX"/>
-        </w:rPr>
-        <w:t>ncendidas incluso en un corte de luz. Pleper se crea como una forma de mantener cargados los carteles de salida para evitar problemas como la descarga con el tiempo de estos mismos, ayudando a reducir el riesgo y funcionando como una alternativa limpia y renovable de aprovechar al máximo la energía generada por las personas.</w:t>
-      </w:r>
-    </w:p>
-    <w:p>
-      <w:pPr>
+        <w:shd w:val="clear" w:color="auto" w:fill="A8D08D" w:themeFill="accent6" w:themeFillTint="99"/>
+        <w:rPr>
+          <w:sz w:val="24"/>
+          <w:lang w:val="es-MX"/>
+        </w:rPr>
+      </w:pPr>
+      <w:r>
+        <w:rPr>
+          <w:sz w:val="24"/>
+          <w:lang w:val="es-MX"/>
+        </w:rPr>
+        <w:t>Los carteles de salida de emergencias deben estar colocados en cada salida de forma obligatoria colocadas a simple vistas para ser reconocidas rápidamente para reducir lo máximo posible cualquier riesgo, por lo que en lugares sin luz natural como las estaciones de subte deben tener un sistema de iluminación autónomo que las mantenga encendidas incluso en un corte de luz. Pleper se crea como una forma de mantener cargados los carteles de salida para evitar problemas como la descarga con el tiempo de estos mismos, ayudando a reducir el riesgo y funcionando como una alternativa limpia y renovable de aprovechar al máximo la energía generada por las personas.</w:t>
+      </w:r>
+    </w:p>
+    <w:p>
+      <w:pPr>
+        <w:shd w:val="clear" w:color="auto" w:fill="FFFF00"/>
         <w:jc w:val="center"/>
         <w:rPr>
           <w:b/>
@@ -267,7 +273,21 @@
           <w:sz w:val="24"/>
           <w:lang w:val="es-MX"/>
         </w:rPr>
-        <w:t xml:space="preserve"> Está formada por 8 grupos de 4 piezoeléctricos colocados en paralelo sobre una base de madera. Cada piezoeléctrico posee una base de caucho bajo el, y un tope cubico para evitar el contacto directo y aumentar la potencia. En cada esquina de la base hay cuatro resortes que permiten comprimir una placa de madera para deformar los piezoeléctricos y luego regresarla a su posición original.</w:t>
+        <w:t xml:space="preserve"> Está formada por 8 grupos de 4 piezoeléctricos colocados en paralelo sobre una base de madera. Cada piezoeléctrico posee una base de caucho </w:t>
+      </w:r>
+      <w:r>
+        <w:rPr>
+          <w:sz w:val="24"/>
+          <w:lang w:val="es-MX"/>
+        </w:rPr>
+        <w:t>debajo</w:t>
+      </w:r>
+      <w:r>
+        <w:rPr>
+          <w:sz w:val="24"/>
+          <w:lang w:val="es-MX"/>
+        </w:rPr>
+        <w:t xml:space="preserve"> y un tope cubico para evitar el contacto directo y aumentar la potencia. En cada esquina de la base hay cuatro resortes que permiten comprimir una placa de madera para deformar los piezoeléctricos y luego regresarla a su posición original.</w:t>
       </w:r>
     </w:p>
     <w:p>
@@ -277,6 +297,7 @@
           <w:ilvl w:val="0"/>
           <w:numId w:val="1"/>
         </w:numPr>
+        <w:shd w:val="clear" w:color="auto" w:fill="BDD6EE" w:themeFill="accent1" w:themeFillTint="66"/>
         <w:rPr>
           <w:sz w:val="24"/>
           <w:lang w:val="es-MX"/>
@@ -320,6 +341,7 @@
           <w:ilvl w:val="0"/>
           <w:numId w:val="1"/>
         </w:numPr>
+        <w:shd w:val="clear" w:color="auto" w:fill="BDD6EE" w:themeFill="accent1" w:themeFillTint="66"/>
         <w:rPr>
           <w:sz w:val="24"/>
           <w:lang w:val="es-MX"/>
@@ -347,6 +369,7 @@
           <w:ilvl w:val="0"/>
           <w:numId w:val="1"/>
         </w:numPr>
+        <w:shd w:val="clear" w:color="auto" w:fill="F4B083" w:themeFill="accent2" w:themeFillTint="99"/>
         <w:rPr>
           <w:sz w:val="24"/>
           <w:lang w:val="es-MX"/>
@@ -371,48 +394,232 @@
     </w:p>
     <w:p>
       <w:pPr>
+        <w:pStyle w:val="Prrafodelista"/>
+        <w:numPr>
+          <w:ilvl w:val="0"/>
+          <w:numId w:val="2"/>
+        </w:numPr>
+        <w:shd w:val="clear" w:color="auto" w:fill="F4B083" w:themeFill="accent2" w:themeFillTint="99"/>
+        <w:rPr>
+          <w:sz w:val="24"/>
+          <w:lang w:val="es-MX"/>
+        </w:rPr>
+      </w:pPr>
+      <w:r>
+        <w:rPr>
+          <w:sz w:val="24"/>
+          <w:lang w:val="es-MX"/>
+        </w:rPr>
+        <w:t>Raspberry:</w:t>
+      </w:r>
+    </w:p>
+    <w:p>
+      <w:pPr>
+        <w:pStyle w:val="Prrafodelista"/>
+        <w:numPr>
+          <w:ilvl w:val="0"/>
+          <w:numId w:val="2"/>
+        </w:numPr>
+        <w:shd w:val="clear" w:color="auto" w:fill="F4B083" w:themeFill="accent2" w:themeFillTint="99"/>
+        <w:rPr>
+          <w:sz w:val="24"/>
+          <w:lang w:val="es-MX"/>
+        </w:rPr>
+      </w:pPr>
+      <w:proofErr w:type="spellStart"/>
+      <w:r>
+        <w:rPr>
+          <w:sz w:val="24"/>
+          <w:lang w:val="es-MX"/>
+        </w:rPr>
+        <w:t>Pagina</w:t>
+      </w:r>
+      <w:proofErr w:type="spellEnd"/>
+      <w:r>
+        <w:rPr>
+          <w:sz w:val="24"/>
+          <w:lang w:val="es-MX"/>
+        </w:rPr>
+        <w:t xml:space="preserve"> web:</w:t>
+      </w:r>
+    </w:p>
+    <w:p>
+      <w:pPr>
+        <w:shd w:val="clear" w:color="auto" w:fill="D0CECE" w:themeFill="background2" w:themeFillShade="E6"/>
         <w:jc w:val="center"/>
+        <w:rPr>
+          <w:sz w:val="24"/>
+          <w:lang w:val="es-MX"/>
+        </w:rPr>
+      </w:pPr>
+      <w:proofErr w:type="spellStart"/>
+      <w:r>
         <w:rPr>
           <w:b/>
           <w:sz w:val="36"/>
           <w:lang w:val="es-MX"/>
         </w:rPr>
-      </w:pPr>
-      <w:proofErr w:type="spellStart"/>
-      <w:r>
+        <w:lastRenderedPageBreak/>
+        <w:t>Outro</w:t>
+      </w:r>
+      <w:proofErr w:type="spellEnd"/>
+    </w:p>
+    <w:p>
+      <w:pPr>
+        <w:shd w:val="clear" w:color="auto" w:fill="D0CECE" w:themeFill="background2" w:themeFillShade="E6"/>
         <w:rPr>
           <w:b/>
           <w:sz w:val="36"/>
           <w:lang w:val="es-MX"/>
         </w:rPr>
-        <w:t>Outro</w:t>
+      </w:pPr>
+      <w:r>
+        <w:rPr>
+          <w:sz w:val="24"/>
+          <w:lang w:val="es-MX"/>
+        </w:rPr>
+        <w:t>El cambio está al alcance de todos. Al permitir una interacción entre el usuario y la generación de energía tan estrecha, creemos que se realza la importancia de concientizar sobre nuestro rol en la lucha contra la contaminación global, estando al alcance de una pisada el aportar un grano de arena en esta lucha y siendo capaces de cambiar nuestros hábitos por un futuro mejor</w:t>
+      </w:r>
+    </w:p>
+    <w:p>
+      <w:pPr>
+        <w:rPr>
+          <w:sz w:val="24"/>
+          <w:lang w:val="es-MX"/>
+        </w:rPr>
+      </w:pPr>
+    </w:p>
+    <w:p>
+      <w:pPr>
+        <w:pStyle w:val="Prrafodelista"/>
+        <w:numPr>
+          <w:ilvl w:val="0"/>
+          <w:numId w:val="4"/>
+        </w:numPr>
+        <w:shd w:val="clear" w:color="auto" w:fill="767171" w:themeFill="background2" w:themeFillShade="80"/>
+        <w:rPr>
+          <w:sz w:val="24"/>
+          <w:lang w:val="es-MX"/>
+        </w:rPr>
+      </w:pPr>
+      <w:r>
+        <w:rPr>
+          <w:sz w:val="24"/>
+          <w:lang w:val="es-MX"/>
+        </w:rPr>
+        <w:t>Mauro</w:t>
+      </w:r>
+    </w:p>
+    <w:p>
+      <w:pPr>
+        <w:pStyle w:val="Prrafodelista"/>
+        <w:numPr>
+          <w:ilvl w:val="0"/>
+          <w:numId w:val="4"/>
+        </w:numPr>
+        <w:shd w:val="clear" w:color="auto" w:fill="BDD6EE" w:themeFill="accent1" w:themeFillTint="66"/>
+        <w:rPr>
+          <w:sz w:val="24"/>
+          <w:lang w:val="es-MX"/>
+        </w:rPr>
+      </w:pPr>
+      <w:proofErr w:type="spellStart"/>
+      <w:r>
+        <w:rPr>
+          <w:sz w:val="24"/>
+          <w:lang w:val="es-MX"/>
+        </w:rPr>
+        <w:t>Santutu</w:t>
       </w:r>
       <w:proofErr w:type="spellEnd"/>
     </w:p>
     <w:p>
       <w:pPr>
-        <w:rPr>
-          <w:sz w:val="24"/>
-          <w:lang w:val="es-MX"/>
-        </w:rPr>
-      </w:pPr>
-      <w:r>
-        <w:rPr>
-          <w:sz w:val="24"/>
-          <w:lang w:val="es-MX"/>
-        </w:rPr>
-        <w:lastRenderedPageBreak/>
-        <w:br/>
-        <w:t>El cambio está al alcance de todos. Al permitir una interacción entre el usuario y la generación de energía tan estrecha, creemos que se realza la importancia de concientizar sobre nuestro rol en la lucha contra la contaminación global, estando al alcance de una pisada el aportar un grano de arena en esta lucha y siendo capaces de cambiar nuestros hábitos por un futuro mejor</w:t>
-      </w:r>
-    </w:p>
-    <w:p>
-      <w:pPr>
-        <w:rPr>
-          <w:sz w:val="24"/>
-          <w:lang w:val="es-MX"/>
-        </w:rPr>
-      </w:pPr>
+        <w:pStyle w:val="Prrafodelista"/>
+        <w:numPr>
+          <w:ilvl w:val="0"/>
+          <w:numId w:val="4"/>
+        </w:numPr>
+        <w:shd w:val="clear" w:color="auto" w:fill="D0CECE" w:themeFill="background2" w:themeFillShade="E6"/>
+        <w:rPr>
+          <w:sz w:val="24"/>
+          <w:lang w:val="es-MX"/>
+        </w:rPr>
+      </w:pPr>
+      <w:r>
+        <w:rPr>
+          <w:sz w:val="24"/>
+          <w:lang w:val="es-MX"/>
+        </w:rPr>
+        <w:t>Baza</w:t>
+      </w:r>
+    </w:p>
+    <w:p>
+      <w:pPr>
+        <w:pStyle w:val="Prrafodelista"/>
+        <w:numPr>
+          <w:ilvl w:val="0"/>
+          <w:numId w:val="4"/>
+        </w:numPr>
+        <w:shd w:val="clear" w:color="auto" w:fill="FFFF00"/>
+        <w:rPr>
+          <w:sz w:val="24"/>
+          <w:lang w:val="es-MX"/>
+        </w:rPr>
+      </w:pPr>
+      <w:proofErr w:type="spellStart"/>
+      <w:r>
+        <w:rPr>
+          <w:sz w:val="24"/>
+          <w:lang w:val="es-MX"/>
+        </w:rPr>
+        <w:t>Isidrost</w:t>
+      </w:r>
+      <w:proofErr w:type="spellEnd"/>
+    </w:p>
+    <w:p>
+      <w:pPr>
+        <w:pStyle w:val="Prrafodelista"/>
+        <w:numPr>
+          <w:ilvl w:val="0"/>
+          <w:numId w:val="4"/>
+        </w:numPr>
+        <w:shd w:val="clear" w:color="auto" w:fill="F4B083" w:themeFill="accent2" w:themeFillTint="99"/>
+        <w:rPr>
+          <w:sz w:val="24"/>
+          <w:lang w:val="es-MX"/>
+        </w:rPr>
+      </w:pPr>
+      <w:r>
+        <w:rPr>
+          <w:sz w:val="24"/>
+          <w:lang w:val="es-MX"/>
+        </w:rPr>
+        <w:t>Nachito</w:t>
+      </w:r>
+    </w:p>
+    <w:p>
+      <w:pPr>
+        <w:pStyle w:val="Prrafodelista"/>
+        <w:numPr>
+          <w:ilvl w:val="0"/>
+          <w:numId w:val="4"/>
+        </w:numPr>
+        <w:shd w:val="clear" w:color="auto" w:fill="A8D08D" w:themeFill="accent6" w:themeFillTint="99"/>
+        <w:rPr>
+          <w:sz w:val="24"/>
+          <w:lang w:val="es-MX"/>
+        </w:rPr>
+      </w:pPr>
+      <w:proofErr w:type="spellStart"/>
+      <w:r>
+        <w:rPr>
+          <w:sz w:val="24"/>
+          <w:lang w:val="es-MX"/>
+        </w:rPr>
+        <w:t>Victor</w:t>
+      </w:r>
+      <w:proofErr w:type="spellEnd"/>
     </w:p>
     <w:sectPr>
       <w:pgSz w:w="11906" w:h="16838"/>
@@ -425,11 +632,350 @@
 </file>
 
 <file path=word/numbering.xml><?xml version="1.0" encoding="utf-8"?>
-<w:numbering xmlns:wpc="http://schemas.microsoft.com/office/word/2010/wordprocessingCanvas" xmlns:cx="http://schemas.microsoft.com/office/drawing/2014/chartex" xmlns:mc="http://schemas.openxmlformats.org/markup-compatibility/2006" xmlns:o="urn:schemas-microsoft-com:office:office" xmlns:r="http://schemas.openxmlformats.org/officeDocument/2006/relationships" xmlns:m="http://schemas.openxmlformats.org/officeDocument/2006/math" xmlns:v="urn:schemas-microsoft-com:vml" xmlns:wp14="http://schemas.microsoft.com/office/word/2010/wordprocessingDrawing" xmlns:wp="http://schemas.openxmlformats.org/drawingml/2006/wordprocessingDrawing" xmlns:w10="urn:schemas-microsoft-com:office:word" xmlns:w="http://schemas.openxmlformats.org/wordprocessingml/2006/main" xmlns:w14="http://schemas.microsoft.com/office/word/2010/wordml" xmlns:w15="http://schemas.microsoft.com/office/word/2012/wordml" xmlns:w16se="http://schemas.microsoft.com/office/word/2015/wordml/symex" xmlns:wpg="http://schemas.microsoft.com/office/word/2010/wordprocessingGroup" xmlns:wpi="http://schemas.microsoft.com/office/word/2010/wordprocessingInk" xmlns:wne="http://schemas.microsoft.com/office/word/2006/wordml" xmlns:wps="http://schemas.microsoft.com/office/word/2010/wordprocessingShape" mc:Ignorable="w14 w15 w16se wp14">
+<w:numbering xmlns:wpc="http://schemas.microsoft.com/office/word/2010/wordprocessingCanvas" xmlns:cx="http://schemas.microsoft.com/office/drawing/2014/chartex" xmlns:cx1="http://schemas.microsoft.com/office/drawing/2015/9/8/chartex" xmlns:cx2="http://schemas.microsoft.com/office/drawing/2015/10/21/chartex" xmlns:cx3="http://schemas.microsoft.com/office/drawing/2016/5/9/chartex" xmlns:cx4="http://schemas.microsoft.com/office/drawing/2016/5/10/chartex" xmlns:cx5="http://schemas.microsoft.com/office/drawing/2016/5/11/chartex" xmlns:cx6="http://schemas.microsoft.com/office/drawing/2016/5/12/chartex" xmlns:cx7="http://schemas.microsoft.com/office/drawing/2016/5/13/chartex" xmlns:cx8="http://schemas.microsoft.com/office/drawing/2016/5/14/chartex" xmlns:mc="http://schemas.openxmlformats.org/markup-compatibility/2006" xmlns:aink="http://schemas.microsoft.com/office/drawing/2016/ink" xmlns:am3d="http://schemas.microsoft.com/office/drawing/2017/model3d" xmlns:o="urn:schemas-microsoft-com:office:office" xmlns:oel="http://schemas.microsoft.com/office/2019/extlst" xmlns:r="http://schemas.openxmlformats.org/officeDocument/2006/relationships" xmlns:m="http://schemas.openxmlformats.org/officeDocument/2006/math" xmlns:v="urn:schemas-microsoft-com:vml" xmlns:wp14="http://schemas.microsoft.com/office/word/2010/wordprocessingDrawing" xmlns:wp="http://schemas.openxmlformats.org/drawingml/2006/wordprocessingDrawing" xmlns:w10="urn:schemas-microsoft-com:office:word" xmlns:w="http://schemas.openxmlformats.org/wordprocessingml/2006/main" xmlns:w14="http://schemas.microsoft.com/office/word/2010/wordml" xmlns:w15="http://schemas.microsoft.com/office/word/2012/wordml" xmlns:w16cex="http://schemas.microsoft.com/office/word/2018/wordml/cex" xmlns:w16cid="http://schemas.microsoft.com/office/word/2016/wordml/cid" xmlns:w16="http://schemas.microsoft.com/office/word/2018/wordml" xmlns:w16du="http://schemas.microsoft.com/office/word/2023/wordml/word16du" xmlns:w16sdtdh="http://schemas.microsoft.com/office/word/2020/wordml/sdtdatahash" xmlns:w16sdtfl="http://schemas.microsoft.com/office/word/2024/wordml/sdtformatlock" xmlns:w16se="http://schemas.microsoft.com/office/word/2015/wordml/symex" xmlns:wpg="http://schemas.microsoft.com/office/word/2010/wordprocessingGroup" xmlns:wpi="http://schemas.microsoft.com/office/word/2010/wordprocessingInk" xmlns:wne="http://schemas.microsoft.com/office/word/2006/wordml" xmlns:wps="http://schemas.microsoft.com/office/word/2010/wordprocessingShape" mc:Ignorable="w14 w15 w16se w16cid w16 w16cex w16sdtdh w16sdtfl w16du wp14">
   <w:abstractNum w:abstractNumId="0" w15:restartNumberingAfterBreak="0">
+    <w:nsid w:val="061E5364"/>
+    <w:multiLevelType w:val="hybridMultilevel"/>
+    <w:tmpl w:val="ED5A3668"/>
+    <w:lvl w:ilvl="0" w:tplc="580A0001">
+      <w:start w:val="1"/>
+      <w:numFmt w:val="bullet"/>
+      <w:lvlText w:val=""/>
+      <w:lvlJc w:val="left"/>
+      <w:pPr>
+        <w:ind w:left="720" w:hanging="360"/>
+      </w:pPr>
+      <w:rPr>
+        <w:rFonts w:ascii="Symbol" w:hAnsi="Symbol" w:hint="default"/>
+      </w:rPr>
+    </w:lvl>
+    <w:lvl w:ilvl="1" w:tplc="580A0003" w:tentative="1">
+      <w:start w:val="1"/>
+      <w:numFmt w:val="bullet"/>
+      <w:lvlText w:val="o"/>
+      <w:lvlJc w:val="left"/>
+      <w:pPr>
+        <w:ind w:left="1440" w:hanging="360"/>
+      </w:pPr>
+      <w:rPr>
+        <w:rFonts w:ascii="Courier New" w:hAnsi="Courier New" w:cs="Courier New" w:hint="default"/>
+      </w:rPr>
+    </w:lvl>
+    <w:lvl w:ilvl="2" w:tplc="580A0005" w:tentative="1">
+      <w:start w:val="1"/>
+      <w:numFmt w:val="bullet"/>
+      <w:lvlText w:val=""/>
+      <w:lvlJc w:val="left"/>
+      <w:pPr>
+        <w:ind w:left="2160" w:hanging="360"/>
+      </w:pPr>
+      <w:rPr>
+        <w:rFonts w:ascii="Wingdings" w:hAnsi="Wingdings" w:hint="default"/>
+      </w:rPr>
+    </w:lvl>
+    <w:lvl w:ilvl="3" w:tplc="580A0001" w:tentative="1">
+      <w:start w:val="1"/>
+      <w:numFmt w:val="bullet"/>
+      <w:lvlText w:val=""/>
+      <w:lvlJc w:val="left"/>
+      <w:pPr>
+        <w:ind w:left="2880" w:hanging="360"/>
+      </w:pPr>
+      <w:rPr>
+        <w:rFonts w:ascii="Symbol" w:hAnsi="Symbol" w:hint="default"/>
+      </w:rPr>
+    </w:lvl>
+    <w:lvl w:ilvl="4" w:tplc="580A0003" w:tentative="1">
+      <w:start w:val="1"/>
+      <w:numFmt w:val="bullet"/>
+      <w:lvlText w:val="o"/>
+      <w:lvlJc w:val="left"/>
+      <w:pPr>
+        <w:ind w:left="3600" w:hanging="360"/>
+      </w:pPr>
+      <w:rPr>
+        <w:rFonts w:ascii="Courier New" w:hAnsi="Courier New" w:cs="Courier New" w:hint="default"/>
+      </w:rPr>
+    </w:lvl>
+    <w:lvl w:ilvl="5" w:tplc="580A0005" w:tentative="1">
+      <w:start w:val="1"/>
+      <w:numFmt w:val="bullet"/>
+      <w:lvlText w:val=""/>
+      <w:lvlJc w:val="left"/>
+      <w:pPr>
+        <w:ind w:left="4320" w:hanging="360"/>
+      </w:pPr>
+      <w:rPr>
+        <w:rFonts w:ascii="Wingdings" w:hAnsi="Wingdings" w:hint="default"/>
+      </w:rPr>
+    </w:lvl>
+    <w:lvl w:ilvl="6" w:tplc="580A0001" w:tentative="1">
+      <w:start w:val="1"/>
+      <w:numFmt w:val="bullet"/>
+      <w:lvlText w:val=""/>
+      <w:lvlJc w:val="left"/>
+      <w:pPr>
+        <w:ind w:left="5040" w:hanging="360"/>
+      </w:pPr>
+      <w:rPr>
+        <w:rFonts w:ascii="Symbol" w:hAnsi="Symbol" w:hint="default"/>
+      </w:rPr>
+    </w:lvl>
+    <w:lvl w:ilvl="7" w:tplc="580A0003" w:tentative="1">
+      <w:start w:val="1"/>
+      <w:numFmt w:val="bullet"/>
+      <w:lvlText w:val="o"/>
+      <w:lvlJc w:val="left"/>
+      <w:pPr>
+        <w:ind w:left="5760" w:hanging="360"/>
+      </w:pPr>
+      <w:rPr>
+        <w:rFonts w:ascii="Courier New" w:hAnsi="Courier New" w:cs="Courier New" w:hint="default"/>
+      </w:rPr>
+    </w:lvl>
+    <w:lvl w:ilvl="8" w:tplc="580A0005" w:tentative="1">
+      <w:start w:val="1"/>
+      <w:numFmt w:val="bullet"/>
+      <w:lvlText w:val=""/>
+      <w:lvlJc w:val="left"/>
+      <w:pPr>
+        <w:ind w:left="6480" w:hanging="360"/>
+      </w:pPr>
+      <w:rPr>
+        <w:rFonts w:ascii="Wingdings" w:hAnsi="Wingdings" w:hint="default"/>
+      </w:rPr>
+    </w:lvl>
+  </w:abstractNum>
+  <w:abstractNum w:abstractNumId="1" w15:restartNumberingAfterBreak="0">
+    <w:nsid w:val="16FE4819"/>
+    <w:multiLevelType w:val="hybridMultilevel"/>
+    <w:tmpl w:val="30BAC69C"/>
+    <w:lvl w:ilvl="0" w:tplc="580A0005">
+      <w:start w:val="1"/>
+      <w:numFmt w:val="bullet"/>
+      <w:lvlText w:val=""/>
+      <w:lvlJc w:val="left"/>
+      <w:pPr>
+        <w:ind w:left="1440" w:hanging="360"/>
+      </w:pPr>
+      <w:rPr>
+        <w:rFonts w:ascii="Wingdings" w:hAnsi="Wingdings" w:hint="default"/>
+      </w:rPr>
+    </w:lvl>
+    <w:lvl w:ilvl="1" w:tplc="580A0003" w:tentative="1">
+      <w:start w:val="1"/>
+      <w:numFmt w:val="bullet"/>
+      <w:lvlText w:val="o"/>
+      <w:lvlJc w:val="left"/>
+      <w:pPr>
+        <w:ind w:left="2160" w:hanging="360"/>
+      </w:pPr>
+      <w:rPr>
+        <w:rFonts w:ascii="Courier New" w:hAnsi="Courier New" w:cs="Courier New" w:hint="default"/>
+      </w:rPr>
+    </w:lvl>
+    <w:lvl w:ilvl="2" w:tplc="580A0005" w:tentative="1">
+      <w:start w:val="1"/>
+      <w:numFmt w:val="bullet"/>
+      <w:lvlText w:val=""/>
+      <w:lvlJc w:val="left"/>
+      <w:pPr>
+        <w:ind w:left="2880" w:hanging="360"/>
+      </w:pPr>
+      <w:rPr>
+        <w:rFonts w:ascii="Wingdings" w:hAnsi="Wingdings" w:hint="default"/>
+      </w:rPr>
+    </w:lvl>
+    <w:lvl w:ilvl="3" w:tplc="580A0001" w:tentative="1">
+      <w:start w:val="1"/>
+      <w:numFmt w:val="bullet"/>
+      <w:lvlText w:val=""/>
+      <w:lvlJc w:val="left"/>
+      <w:pPr>
+        <w:ind w:left="3600" w:hanging="360"/>
+      </w:pPr>
+      <w:rPr>
+        <w:rFonts w:ascii="Symbol" w:hAnsi="Symbol" w:hint="default"/>
+      </w:rPr>
+    </w:lvl>
+    <w:lvl w:ilvl="4" w:tplc="580A0003" w:tentative="1">
+      <w:start w:val="1"/>
+      <w:numFmt w:val="bullet"/>
+      <w:lvlText w:val="o"/>
+      <w:lvlJc w:val="left"/>
+      <w:pPr>
+        <w:ind w:left="4320" w:hanging="360"/>
+      </w:pPr>
+      <w:rPr>
+        <w:rFonts w:ascii="Courier New" w:hAnsi="Courier New" w:cs="Courier New" w:hint="default"/>
+      </w:rPr>
+    </w:lvl>
+    <w:lvl w:ilvl="5" w:tplc="580A0005" w:tentative="1">
+      <w:start w:val="1"/>
+      <w:numFmt w:val="bullet"/>
+      <w:lvlText w:val=""/>
+      <w:lvlJc w:val="left"/>
+      <w:pPr>
+        <w:ind w:left="5040" w:hanging="360"/>
+      </w:pPr>
+      <w:rPr>
+        <w:rFonts w:ascii="Wingdings" w:hAnsi="Wingdings" w:hint="default"/>
+      </w:rPr>
+    </w:lvl>
+    <w:lvl w:ilvl="6" w:tplc="580A0001" w:tentative="1">
+      <w:start w:val="1"/>
+      <w:numFmt w:val="bullet"/>
+      <w:lvlText w:val=""/>
+      <w:lvlJc w:val="left"/>
+      <w:pPr>
+        <w:ind w:left="5760" w:hanging="360"/>
+      </w:pPr>
+      <w:rPr>
+        <w:rFonts w:ascii="Symbol" w:hAnsi="Symbol" w:hint="default"/>
+      </w:rPr>
+    </w:lvl>
+    <w:lvl w:ilvl="7" w:tplc="580A0003" w:tentative="1">
+      <w:start w:val="1"/>
+      <w:numFmt w:val="bullet"/>
+      <w:lvlText w:val="o"/>
+      <w:lvlJc w:val="left"/>
+      <w:pPr>
+        <w:ind w:left="6480" w:hanging="360"/>
+      </w:pPr>
+      <w:rPr>
+        <w:rFonts w:ascii="Courier New" w:hAnsi="Courier New" w:cs="Courier New" w:hint="default"/>
+      </w:rPr>
+    </w:lvl>
+    <w:lvl w:ilvl="8" w:tplc="580A0005" w:tentative="1">
+      <w:start w:val="1"/>
+      <w:numFmt w:val="bullet"/>
+      <w:lvlText w:val=""/>
+      <w:lvlJc w:val="left"/>
+      <w:pPr>
+        <w:ind w:left="7200" w:hanging="360"/>
+      </w:pPr>
+      <w:rPr>
+        <w:rFonts w:ascii="Wingdings" w:hAnsi="Wingdings" w:hint="default"/>
+      </w:rPr>
+    </w:lvl>
+  </w:abstractNum>
+  <w:abstractNum w:abstractNumId="2" w15:restartNumberingAfterBreak="0">
+    <w:nsid w:val="273440E4"/>
+    <w:multiLevelType w:val="hybridMultilevel"/>
+    <w:tmpl w:val="657A691C"/>
+    <w:lvl w:ilvl="0" w:tplc="580A0005">
+      <w:start w:val="1"/>
+      <w:numFmt w:val="bullet"/>
+      <w:lvlText w:val=""/>
+      <w:lvlJc w:val="left"/>
+      <w:pPr>
+        <w:ind w:left="720" w:hanging="360"/>
+      </w:pPr>
+      <w:rPr>
+        <w:rFonts w:ascii="Wingdings" w:hAnsi="Wingdings" w:hint="default"/>
+      </w:rPr>
+    </w:lvl>
+    <w:lvl w:ilvl="1" w:tplc="580A0003" w:tentative="1">
+      <w:start w:val="1"/>
+      <w:numFmt w:val="bullet"/>
+      <w:lvlText w:val="o"/>
+      <w:lvlJc w:val="left"/>
+      <w:pPr>
+        <w:ind w:left="1440" w:hanging="360"/>
+      </w:pPr>
+      <w:rPr>
+        <w:rFonts w:ascii="Courier New" w:hAnsi="Courier New" w:cs="Courier New" w:hint="default"/>
+      </w:rPr>
+    </w:lvl>
+    <w:lvl w:ilvl="2" w:tplc="580A0005" w:tentative="1">
+      <w:start w:val="1"/>
+      <w:numFmt w:val="bullet"/>
+      <w:lvlText w:val=""/>
+      <w:lvlJc w:val="left"/>
+      <w:pPr>
+        <w:ind w:left="2160" w:hanging="360"/>
+      </w:pPr>
+      <w:rPr>
+        <w:rFonts w:ascii="Wingdings" w:hAnsi="Wingdings" w:hint="default"/>
+      </w:rPr>
+    </w:lvl>
+    <w:lvl w:ilvl="3" w:tplc="580A0001" w:tentative="1">
+      <w:start w:val="1"/>
+      <w:numFmt w:val="bullet"/>
+      <w:lvlText w:val=""/>
+      <w:lvlJc w:val="left"/>
+      <w:pPr>
+        <w:ind w:left="2880" w:hanging="360"/>
+      </w:pPr>
+      <w:rPr>
+        <w:rFonts w:ascii="Symbol" w:hAnsi="Symbol" w:hint="default"/>
+      </w:rPr>
+    </w:lvl>
+    <w:lvl w:ilvl="4" w:tplc="580A0003" w:tentative="1">
+      <w:start w:val="1"/>
+      <w:numFmt w:val="bullet"/>
+      <w:lvlText w:val="o"/>
+      <w:lvlJc w:val="left"/>
+      <w:pPr>
+        <w:ind w:left="3600" w:hanging="360"/>
+      </w:pPr>
+      <w:rPr>
+        <w:rFonts w:ascii="Courier New" w:hAnsi="Courier New" w:cs="Courier New" w:hint="default"/>
+      </w:rPr>
+    </w:lvl>
+    <w:lvl w:ilvl="5" w:tplc="580A0005" w:tentative="1">
+      <w:start w:val="1"/>
+      <w:numFmt w:val="bullet"/>
+      <w:lvlText w:val=""/>
+      <w:lvlJc w:val="left"/>
+      <w:pPr>
+        <w:ind w:left="4320" w:hanging="360"/>
+      </w:pPr>
+      <w:rPr>
+        <w:rFonts w:ascii="Wingdings" w:hAnsi="Wingdings" w:hint="default"/>
+      </w:rPr>
+    </w:lvl>
+    <w:lvl w:ilvl="6" w:tplc="580A0001" w:tentative="1">
+      <w:start w:val="1"/>
+      <w:numFmt w:val="bullet"/>
+      <w:lvlText w:val=""/>
+      <w:lvlJc w:val="left"/>
+      <w:pPr>
+        <w:ind w:left="5040" w:hanging="360"/>
+      </w:pPr>
+      <w:rPr>
+        <w:rFonts w:ascii="Symbol" w:hAnsi="Symbol" w:hint="default"/>
+      </w:rPr>
+    </w:lvl>
+    <w:lvl w:ilvl="7" w:tplc="580A0003" w:tentative="1">
+      <w:start w:val="1"/>
+      <w:numFmt w:val="bullet"/>
+      <w:lvlText w:val="o"/>
+      <w:lvlJc w:val="left"/>
+      <w:pPr>
+        <w:ind w:left="5760" w:hanging="360"/>
+      </w:pPr>
+      <w:rPr>
+        <w:rFonts w:ascii="Courier New" w:hAnsi="Courier New" w:cs="Courier New" w:hint="default"/>
+      </w:rPr>
+    </w:lvl>
+    <w:lvl w:ilvl="8" w:tplc="580A0005" w:tentative="1">
+      <w:start w:val="1"/>
+      <w:numFmt w:val="bullet"/>
+      <w:lvlText w:val=""/>
+      <w:lvlJc w:val="left"/>
+      <w:pPr>
+        <w:ind w:left="6480" w:hanging="360"/>
+      </w:pPr>
+      <w:rPr>
+        <w:rFonts w:ascii="Wingdings" w:hAnsi="Wingdings" w:hint="default"/>
+      </w:rPr>
+    </w:lvl>
+  </w:abstractNum>
+  <w:abstractNum w:abstractNumId="3" w15:restartNumberingAfterBreak="0">
     <w:nsid w:val="4557550E"/>
     <w:multiLevelType w:val="hybridMultilevel"/>
-    <w:tmpl w:val="9F504712"/>
+    <w:tmpl w:val="28A24E90"/>
     <w:lvl w:ilvl="0" w:tplc="2C0A0001">
       <w:start w:val="1"/>
       <w:numFmt w:val="bullet"/>
@@ -442,7 +988,7 @@
         <w:rFonts w:ascii="Symbol" w:hAnsi="Symbol" w:hint="default"/>
       </w:rPr>
     </w:lvl>
-    <w:lvl w:ilvl="1" w:tplc="2C0A0003" w:tentative="1">
+    <w:lvl w:ilvl="1" w:tplc="2C0A0003">
       <w:start w:val="1"/>
       <w:numFmt w:val="bullet"/>
       <w:lvlText w:val="o"/>
@@ -539,14 +1085,23 @@
       </w:rPr>
     </w:lvl>
   </w:abstractNum>
-  <w:num w:numId="1">
+  <w:num w:numId="1" w16cid:durableId="1493528310">
+    <w:abstractNumId w:val="3"/>
+  </w:num>
+  <w:num w:numId="2" w16cid:durableId="749161767">
+    <w:abstractNumId w:val="1"/>
+  </w:num>
+  <w:num w:numId="3" w16cid:durableId="1012610325">
+    <w:abstractNumId w:val="2"/>
+  </w:num>
+  <w:num w:numId="4" w16cid:durableId="1951427667">
     <w:abstractNumId w:val="0"/>
   </w:num>
 </w:numbering>
 </file>
 
 <file path=word/styles.xml><?xml version="1.0" encoding="utf-8"?>
-<w:styles xmlns:mc="http://schemas.openxmlformats.org/markup-compatibility/2006" xmlns:r="http://schemas.openxmlformats.org/officeDocument/2006/relationships" xmlns:w="http://schemas.openxmlformats.org/wordprocessingml/2006/main" xmlns:w14="http://schemas.microsoft.com/office/word/2010/wordml" xmlns:w15="http://schemas.microsoft.com/office/word/2012/wordml" xmlns:w16se="http://schemas.microsoft.com/office/word/2015/wordml/symex" mc:Ignorable="w14 w15 w16se">
+<w:styles xmlns:mc="http://schemas.openxmlformats.org/markup-compatibility/2006" xmlns:r="http://schemas.openxmlformats.org/officeDocument/2006/relationships" xmlns:w="http://schemas.openxmlformats.org/wordprocessingml/2006/main" xmlns:w14="http://schemas.microsoft.com/office/word/2010/wordml" xmlns:w15="http://schemas.microsoft.com/office/word/2012/wordml" xmlns:w16cex="http://schemas.microsoft.com/office/word/2018/wordml/cex" xmlns:w16cid="http://schemas.microsoft.com/office/word/2016/wordml/cid" xmlns:w16="http://schemas.microsoft.com/office/word/2018/wordml" xmlns:w16du="http://schemas.microsoft.com/office/word/2023/wordml/word16du" xmlns:w16sdtdh="http://schemas.microsoft.com/office/word/2020/wordml/sdtdatahash" xmlns:w16sdtfl="http://schemas.microsoft.com/office/word/2024/wordml/sdtformatlock" xmlns:w16se="http://schemas.microsoft.com/office/word/2015/wordml/symex" mc:Ignorable="w14 w15 w16se w16cid w16 w16cex w16sdtdh w16sdtfl w16du">
   <w:docDefaults>
     <w:rPrDefault>
       <w:rPr>
@@ -562,7 +1117,7 @@
       </w:pPr>
     </w:pPrDefault>
   </w:docDefaults>
-  <w:latentStyles w:defLockedState="0" w:defUIPriority="99" w:defSemiHidden="0" w:defUnhideWhenUsed="0" w:defQFormat="0" w:count="371">
+  <w:latentStyles w:defLockedState="0" w:defUIPriority="99" w:defSemiHidden="0" w:defUnhideWhenUsed="0" w:defQFormat="0" w:count="376">
     <w:lsdException w:name="Normal" w:uiPriority="0" w:qFormat="1"/>
     <w:lsdException w:name="heading 1" w:uiPriority="9" w:qFormat="1"/>
     <w:lsdException w:name="heading 2" w:semiHidden="1" w:uiPriority="9" w:unhideWhenUsed="1" w:qFormat="1"/>
@@ -934,6 +1489,11 @@
     <w:lsdException w:name="List Table 5 Dark Accent 6" w:uiPriority="50"/>
     <w:lsdException w:name="List Table 6 Colorful Accent 6" w:uiPriority="51"/>
     <w:lsdException w:name="List Table 7 Colorful Accent 6" w:uiPriority="52"/>
+    <w:lsdException w:name="Mention" w:semiHidden="1" w:unhideWhenUsed="1"/>
+    <w:lsdException w:name="Smart Hyperlink" w:semiHidden="1" w:unhideWhenUsed="1"/>
+    <w:lsdException w:name="Hashtag" w:semiHidden="1" w:unhideWhenUsed="1"/>
+    <w:lsdException w:name="Unresolved Mention" w:semiHidden="1" w:unhideWhenUsed="1"/>
+    <w:lsdException w:name="Smart Link" w:semiHidden="1" w:unhideWhenUsed="1"/>
   </w:latentStyles>
   <w:style w:type="paragraph" w:default="1" w:styleId="Normal">
     <w:name w:val="Normal"/>
@@ -1239,4 +1799,16 @@
     </a:ext>
   </a:extLst>
 </a:theme>
+</file>
+
+<file path=customXml/item1.xml><?xml version="1.0" encoding="utf-8"?>
+<b:Sources xmlns:b="http://schemas.openxmlformats.org/officeDocument/2006/bibliography" xmlns="http://schemas.openxmlformats.org/officeDocument/2006/bibliography" SelectedStyle="\APASixthEditionOfficeOnline.xsl" StyleName="APA" Version="6"/>
+</file>
+
+<file path=customXml/itemProps1.xml><?xml version="1.0" encoding="utf-8"?>
+<ds:datastoreItem xmlns:ds="http://schemas.openxmlformats.org/officeDocument/2006/customXml" ds:itemID="{7AED057D-E689-4873-A120-AAFEBC59FD18}">
+  <ds:schemaRefs>
+    <ds:schemaRef ds:uri="http://schemas.openxmlformats.org/officeDocument/2006/bibliography"/>
+  </ds:schemaRefs>
+</ds:datastoreItem>
 </file>
</xml_diff>

<commit_message>
Actualizo la estructura e introducción del video de presentación
</commit_message>
<xml_diff>
--- a/Documentos Proyecto/Video de presentacion/Guion video de presentacion corregido.docx
+++ b/Documentos Proyecto/Video de presentacion/Guion video de presentacion corregido.docx
@@ -86,7 +86,49 @@
           <w:sz w:val="24"/>
           <w:lang w:val="es-MX"/>
         </w:rPr>
-        <w:t xml:space="preserve"> pasajeros utilizando el sistema de subtes en la ciudad autónoma de Bueno Aires, y por cada persona que pasa se está desperdiciando la oportunidad de aprovechar sus pisadas para generar energía. Nuestro proyecto busca aprovechar por me</w:t>
+        <w:t xml:space="preserve"> pasajeros utilizando el sistema de subtes en la ciudad autónoma de Bueno Aires,</w:t>
+      </w:r>
+      <w:r>
+        <w:rPr>
+          <w:sz w:val="24"/>
+          <w:lang w:val="es-MX"/>
+        </w:rPr>
+        <w:t xml:space="preserve"> número que significa grandes masas de gente produciendo energía mecánica que está siendo desaprovechada.</w:t>
+      </w:r>
+      <w:r>
+        <w:rPr>
+          <w:sz w:val="24"/>
+          <w:lang w:val="es-MX"/>
+        </w:rPr>
+        <w:t xml:space="preserve"> </w:t>
+      </w:r>
+      <w:r>
+        <w:rPr>
+          <w:sz w:val="24"/>
+          <w:lang w:val="es-MX"/>
+        </w:rPr>
+        <w:t>En busca de una solución para esta problemática, es que nosotros creamos PLEPER.</w:t>
+      </w:r>
+      <w:r>
+        <w:rPr>
+          <w:sz w:val="24"/>
+          <w:lang w:val="es-MX"/>
+        </w:rPr>
+        <w:t xml:space="preserve"> </w:t>
+      </w:r>
+      <w:r>
+        <w:rPr>
+          <w:sz w:val="24"/>
+          <w:lang w:val="es-MX"/>
+        </w:rPr>
+        <w:t>Nosotros aprovechamos</w:t>
+      </w:r>
+      <w:r>
+        <w:rPr>
+          <w:sz w:val="24"/>
+          <w:lang w:val="es-MX"/>
+        </w:rPr>
+        <w:t xml:space="preserve"> por me</w:t>
       </w:r>
       <w:r>
         <w:rPr>
@@ -100,21 +142,21 @@
           <w:sz w:val="24"/>
           <w:lang w:val="es-MX"/>
         </w:rPr>
-        <w:t xml:space="preserve"> en energía aprovechando </w:t>
-      </w:r>
-      <w:r>
-        <w:rPr>
-          <w:sz w:val="24"/>
-          <w:lang w:val="es-MX"/>
-        </w:rPr>
-        <w:t>al máximo</w:t>
-      </w:r>
-      <w:r>
-        <w:rPr>
-          <w:sz w:val="24"/>
-          <w:lang w:val="es-MX"/>
-        </w:rPr>
-        <w:t xml:space="preserve"> el tránsito </w:t>
+        <w:t xml:space="preserve"> en energía </w:t>
+      </w:r>
+      <w:r>
+        <w:rPr>
+          <w:sz w:val="24"/>
+          <w:lang w:val="es-MX"/>
+        </w:rPr>
+        <w:t>sacando el máximo provecho a las grandes masas de gente</w:t>
+      </w:r>
+      <w:r>
+        <w:rPr>
+          <w:sz w:val="24"/>
+          <w:lang w:val="es-MX"/>
+        </w:rPr>
+        <w:t xml:space="preserve"> </w:t>
       </w:r>
       <w:r>
         <w:rPr>
@@ -178,7 +220,147 @@
           <w:sz w:val="24"/>
           <w:lang w:val="es-MX"/>
         </w:rPr>
-        <w:t>Los carteles de salida de emergencias deben estar colocados en cada salida de forma obligatoria colocadas a simple vistas para ser reconocidas rápidamente para reducir lo máximo posible cualquier riesgo, por lo que en lugares sin luz natural como las estaciones de subte deben tener un sistema de iluminación autónomo que las mantenga encendidas incluso en un corte de luz. Pleper se crea como una forma de mantener cargados los carteles de salida para evitar problemas como la descarga con el tiempo de estos mismos, ayudando a reducir el riesgo y funcionando como una alternativa limpia y renovable de aprovechar al máximo la energía generada por las personas.</w:t>
+        <w:t>Los carteles</w:t>
+      </w:r>
+      <w:r>
+        <w:rPr>
+          <w:sz w:val="24"/>
+          <w:lang w:val="es-MX"/>
+        </w:rPr>
+        <w:t xml:space="preserve"> </w:t>
+      </w:r>
+      <w:r>
+        <w:rPr>
+          <w:sz w:val="24"/>
+          <w:lang w:val="es-MX"/>
+        </w:rPr>
+        <w:t>de emergencias deben estar colocados en cada salida de forma obligatoria colocad</w:t>
+      </w:r>
+      <w:r>
+        <w:rPr>
+          <w:sz w:val="24"/>
+          <w:lang w:val="es-MX"/>
+        </w:rPr>
+        <w:t>o</w:t>
+      </w:r>
+      <w:r>
+        <w:rPr>
+          <w:sz w:val="24"/>
+          <w:lang w:val="es-MX"/>
+        </w:rPr>
+        <w:t xml:space="preserve">s a simple vistas para ser reconocidas rápidamente </w:t>
+      </w:r>
+      <w:r>
+        <w:rPr>
+          <w:sz w:val="24"/>
+          <w:lang w:val="es-MX"/>
+        </w:rPr>
+        <w:t>con el objetivo de lograr</w:t>
+      </w:r>
+      <w:r>
+        <w:rPr>
+          <w:sz w:val="24"/>
+          <w:lang w:val="es-MX"/>
+        </w:rPr>
+        <w:t xml:space="preserve"> reducir </w:t>
+      </w:r>
+      <w:r>
+        <w:rPr>
+          <w:sz w:val="24"/>
+          <w:lang w:val="es-MX"/>
+        </w:rPr>
+        <w:t>al</w:t>
+      </w:r>
+      <w:r>
+        <w:rPr>
+          <w:sz w:val="24"/>
+          <w:lang w:val="es-MX"/>
+        </w:rPr>
+        <w:t xml:space="preserve"> máximo </w:t>
+      </w:r>
+      <w:r>
+        <w:rPr>
+          <w:sz w:val="24"/>
+          <w:lang w:val="es-MX"/>
+        </w:rPr>
+        <w:t>la posibilidad</w:t>
+      </w:r>
+      <w:r>
+        <w:rPr>
+          <w:sz w:val="24"/>
+          <w:lang w:val="es-MX"/>
+        </w:rPr>
+        <w:t xml:space="preserve"> </w:t>
+      </w:r>
+      <w:r>
+        <w:rPr>
+          <w:sz w:val="24"/>
+          <w:lang w:val="es-MX"/>
+        </w:rPr>
+        <w:t>de</w:t>
+      </w:r>
+      <w:r>
+        <w:rPr>
+          <w:sz w:val="24"/>
+          <w:lang w:val="es-MX"/>
+        </w:rPr>
+        <w:t xml:space="preserve"> riesgo, por lo que en lugares sin luz natural como las estaciones de subte </w:t>
+      </w:r>
+      <w:r>
+        <w:rPr>
+          <w:sz w:val="24"/>
+          <w:lang w:val="es-MX"/>
+        </w:rPr>
+        <w:t>se debe</w:t>
+      </w:r>
+      <w:r>
+        <w:rPr>
+          <w:sz w:val="24"/>
+          <w:lang w:val="es-MX"/>
+        </w:rPr>
+        <w:t xml:space="preserve"> tener un sistema de iluminación autónomo que l</w:t>
+      </w:r>
+      <w:r>
+        <w:rPr>
+          <w:sz w:val="24"/>
+          <w:lang w:val="es-MX"/>
+        </w:rPr>
+        <w:t>o</w:t>
+      </w:r>
+      <w:r>
+        <w:rPr>
+          <w:sz w:val="24"/>
+          <w:lang w:val="es-MX"/>
+        </w:rPr>
+        <w:t>s mantenga encendid</w:t>
+      </w:r>
+      <w:r>
+        <w:rPr>
+          <w:sz w:val="24"/>
+          <w:lang w:val="es-MX"/>
+        </w:rPr>
+        <w:t>o</w:t>
+      </w:r>
+      <w:r>
+        <w:rPr>
+          <w:sz w:val="24"/>
+          <w:lang w:val="es-MX"/>
+        </w:rPr>
+        <w:t xml:space="preserve">s incluso en </w:t>
+      </w:r>
+      <w:r>
+        <w:rPr>
+          <w:sz w:val="24"/>
+          <w:lang w:val="es-MX"/>
+        </w:rPr>
+        <w:t xml:space="preserve">el caso de que se produzca un corte </w:t>
+      </w:r>
+      <w:r>
+        <w:rPr>
+          <w:sz w:val="24"/>
+          <w:lang w:val="es-MX"/>
+        </w:rPr>
+        <w:t>de luz. Pleper se crea como una forma de mantener cargados los carteles de salida para evitar problemas como la descarga con el tiempo de estos mismos, ayudando a reducir el riesgo y funcionando como una alternativa limpia y renovable de aprovechar al máximo la energía generada por las personas.</w:t>
       </w:r>
     </w:p>
     <w:p>
@@ -273,21 +455,77 @@
           <w:sz w:val="24"/>
           <w:lang w:val="es-MX"/>
         </w:rPr>
-        <w:t xml:space="preserve"> Está formada por 8 grupos de 4 piezoeléctricos colocados en paralelo sobre una base de madera. Cada piezoeléctrico posee una base de caucho </w:t>
-      </w:r>
-      <w:r>
-        <w:rPr>
-          <w:sz w:val="24"/>
-          <w:lang w:val="es-MX"/>
-        </w:rPr>
-        <w:t>debajo</w:t>
-      </w:r>
-      <w:r>
-        <w:rPr>
-          <w:sz w:val="24"/>
-          <w:lang w:val="es-MX"/>
-        </w:rPr>
-        <w:t xml:space="preserve"> y un tope cubico para evitar el contacto directo y aumentar la potencia. En cada esquina de la base hay cuatro resortes que permiten comprimir una placa de madera para deformar los piezoeléctricos y luego regresarla a su posición original.</w:t>
+        <w:t xml:space="preserve"> </w:t>
+      </w:r>
+      <w:r>
+        <w:rPr>
+          <w:sz w:val="24"/>
+          <w:lang w:val="es-MX"/>
+        </w:rPr>
+        <w:t>La baldosa esta conformada por una base de madera sobre la cual se apoyan</w:t>
+      </w:r>
+      <w:r>
+        <w:rPr>
+          <w:sz w:val="24"/>
+          <w:lang w:val="es-MX"/>
+        </w:rPr>
+        <w:t xml:space="preserve"> 8 grupos de 4 piezoeléctricos colocados en paralelo</w:t>
+      </w:r>
+      <w:r>
+        <w:rPr>
+          <w:sz w:val="24"/>
+          <w:lang w:val="es-MX"/>
+        </w:rPr>
+        <w:t xml:space="preserve">. Estos piezoeléctricos poseen una superficie elaborada a base de caucho bajo ellos para amortiguar los golpes y un tope de forma cubica sobre ellos para evitar el contacto directo y aprovechar lo máximo posible cada pisada. En las esquinas de la base se ubican 4 resortes colocados para poder devolver baldosa a su posición original una vez pisada. A su vez estos resortes funcionan como pilares sobre los cuales se ubica una plancha de madera la cual seria la superficie en la cual el peatón </w:t>
+      </w:r>
+      <w:r>
+        <w:rPr>
+          <w:sz w:val="24"/>
+          <w:lang w:val="es-MX"/>
+        </w:rPr>
+        <w:t>caminaría</w:t>
+      </w:r>
+      <w:r>
+        <w:rPr>
+          <w:sz w:val="24"/>
+          <w:lang w:val="es-MX"/>
+        </w:rPr>
+        <w:t xml:space="preserve">. Al </w:t>
+      </w:r>
+      <w:r>
+        <w:rPr>
+          <w:sz w:val="24"/>
+          <w:lang w:val="es-MX"/>
+        </w:rPr>
+        <w:t>ser pisada</w:t>
+      </w:r>
+      <w:r>
+        <w:rPr>
+          <w:sz w:val="24"/>
+          <w:lang w:val="es-MX"/>
+        </w:rPr>
+        <w:t xml:space="preserve">, la plancha </w:t>
+      </w:r>
+      <w:r>
+        <w:rPr>
+          <w:sz w:val="24"/>
+          <w:lang w:val="es-MX"/>
+        </w:rPr>
+        <w:t>bajaría hasta deformar</w:t>
+      </w:r>
+      <w:r>
+        <w:rPr>
+          <w:sz w:val="24"/>
+          <w:lang w:val="es-MX"/>
+        </w:rPr>
+        <w:t xml:space="preserve"> los piezoeléctricos los cuales </w:t>
+      </w:r>
+      <w:r>
+        <w:rPr>
+          <w:sz w:val="24"/>
+          <w:lang w:val="es-MX"/>
+        </w:rPr>
+        <w:t>generan la tensión deseada. Una vez se deja de pisar la baldosa, los resortes suben la plancha hasta regresar a su posición original.</w:t>
       </w:r>
     </w:p>
     <w:p>
@@ -352,6 +590,7 @@
           <w:sz w:val="24"/>
           <w:lang w:val="es-MX"/>
         </w:rPr>
+        <w:lastRenderedPageBreak/>
         <w:t>Almacenamiento:</w:t>
       </w:r>
       <w:r>
@@ -459,10 +698,18 @@
           <w:sz w:val="36"/>
           <w:lang w:val="es-MX"/>
         </w:rPr>
-        <w:lastRenderedPageBreak/>
         <w:t>Outro</w:t>
       </w:r>
       <w:proofErr w:type="spellEnd"/>
+    </w:p>
+    <w:p>
+      <w:pPr>
+        <w:shd w:val="clear" w:color="auto" w:fill="D0CECE" w:themeFill="background2" w:themeFillShade="E6"/>
+        <w:rPr>
+          <w:sz w:val="24"/>
+          <w:lang w:val="es-MX"/>
+        </w:rPr>
+      </w:pPr>
     </w:p>
     <w:p>
       <w:pPr>
@@ -479,6 +726,13 @@
           <w:lang w:val="es-MX"/>
         </w:rPr>
         <w:t>El cambio está al alcance de todos. Al permitir una interacción entre el usuario y la generación de energía tan estrecha, creemos que se realza la importancia de concientizar sobre nuestro rol en la lucha contra la contaminación global, estando al alcance de una pisada el aportar un grano de arena en esta lucha y siendo capaces de cambiar nuestros hábitos por un futuro mejor</w:t>
+      </w:r>
+      <w:r>
+        <w:rPr>
+          <w:sz w:val="24"/>
+          <w:lang w:val="es-MX"/>
+        </w:rPr>
+        <w:t>.</w:t>
       </w:r>
     </w:p>
     <w:p>

</xml_diff>